<commit_message>
Final Update Content for Feasibility and Project Plan Document
</commit_message>
<xml_diff>
--- a/FeasibilityAndPlan/Final/Feasibility Study and Project Plan_V0.1.docx
+++ b/FeasibilityAndPlan/Final/Feasibility Study and Project Plan_V0.1.docx
@@ -202,6 +202,8 @@
           <w:szCs w:val="44"/>
         </w:rPr>
       </w:pPr>
+      <w:bookmarkStart w:id="0" w:name="_GoBack"/>
+      <w:bookmarkEnd w:id="0"/>
       <w:r>
         <w:rPr>
           <w:rFonts w:ascii="TH Sarabun New" w:hAnsi="TH Sarabun New" w:cs="TH Sarabun New"/>
@@ -801,7 +803,7 @@
           <w:cs/>
         </w:rPr>
       </w:pPr>
-      <w:bookmarkStart w:id="0" w:name="_Toc112450078"/>
+      <w:bookmarkStart w:id="1" w:name="_Toc112450078"/>
       <w:r>
         <w:rPr>
           <w:rFonts w:ascii="TH Sarabun New" w:hAnsi="TH Sarabun New" w:cs="TH Sarabun New"/>
@@ -820,23 +822,23 @@
           <w:noProof/>
         </w:rPr>
       </w:pPr>
-      <w:bookmarkStart w:id="1" w:name="_Toc303828149"/>
-      <w:bookmarkStart w:id="2" w:name="_Toc428639080"/>
-      <w:bookmarkStart w:id="3" w:name="_Toc428640564"/>
-      <w:bookmarkStart w:id="4" w:name="_Toc428648136"/>
-      <w:bookmarkStart w:id="5" w:name="_Toc428651737"/>
-      <w:bookmarkStart w:id="6" w:name="_Toc428726984"/>
-      <w:bookmarkStart w:id="7" w:name="_Toc428987396"/>
-      <w:bookmarkStart w:id="8" w:name="_Toc428997331"/>
-      <w:bookmarkStart w:id="9" w:name="_Toc429451849"/>
-      <w:bookmarkStart w:id="10" w:name="_Toc429452930"/>
-      <w:bookmarkStart w:id="11" w:name="_Toc429452960"/>
-      <w:bookmarkStart w:id="12" w:name="_Toc429457687"/>
-      <w:bookmarkStart w:id="13" w:name="_Toc429514689"/>
-      <w:bookmarkStart w:id="14" w:name="_Toc429514959"/>
-      <w:bookmarkStart w:id="15" w:name="_Toc429619133"/>
-      <w:bookmarkStart w:id="16" w:name="_Toc429619352"/>
-      <w:bookmarkStart w:id="17" w:name="_Toc429619477"/>
+      <w:bookmarkStart w:id="2" w:name="_Toc303828149"/>
+      <w:bookmarkStart w:id="3" w:name="_Toc428639080"/>
+      <w:bookmarkStart w:id="4" w:name="_Toc428640564"/>
+      <w:bookmarkStart w:id="5" w:name="_Toc428648136"/>
+      <w:bookmarkStart w:id="6" w:name="_Toc428651737"/>
+      <w:bookmarkStart w:id="7" w:name="_Toc428726984"/>
+      <w:bookmarkStart w:id="8" w:name="_Toc428987396"/>
+      <w:bookmarkStart w:id="9" w:name="_Toc428997331"/>
+      <w:bookmarkStart w:id="10" w:name="_Toc429451849"/>
+      <w:bookmarkStart w:id="11" w:name="_Toc429452930"/>
+      <w:bookmarkStart w:id="12" w:name="_Toc429452960"/>
+      <w:bookmarkStart w:id="13" w:name="_Toc429457687"/>
+      <w:bookmarkStart w:id="14" w:name="_Toc429514689"/>
+      <w:bookmarkStart w:id="15" w:name="_Toc429514959"/>
+      <w:bookmarkStart w:id="16" w:name="_Toc429619133"/>
+      <w:bookmarkStart w:id="17" w:name="_Toc429619352"/>
+      <w:bookmarkStart w:id="18" w:name="_Toc429619477"/>
       <w:r>
         <w:rPr>
           <w:rFonts w:ascii="TH Sarabun New" w:hAnsi="TH Sarabun New" w:cs="TH Sarabun New"/>
@@ -847,7 +849,6 @@
         <w:lastRenderedPageBreak/>
         <w:t>สารบัญ</w:t>
       </w:r>
-      <w:bookmarkEnd w:id="0"/>
       <w:bookmarkEnd w:id="1"/>
       <w:bookmarkEnd w:id="2"/>
       <w:bookmarkEnd w:id="3"/>
@@ -865,6 +866,7 @@
       <w:bookmarkEnd w:id="15"/>
       <w:bookmarkEnd w:id="16"/>
       <w:bookmarkEnd w:id="17"/>
+      <w:bookmarkEnd w:id="18"/>
       <w:r>
         <w:rPr>
           <w:rFonts w:ascii="TH Sarabun New" w:hAnsi="TH Sarabun New" w:cs="TH Sarabun New"/>
@@ -1828,7 +1830,7 @@
           <w:rPr>
             <w:webHidden/>
           </w:rPr>
-          <w:t>16</w:t>
+          <w:t>17</w:t>
         </w:r>
         <w:r>
           <w:rPr>
@@ -1907,7 +1909,7 @@
           <w:rPr>
             <w:webHidden/>
           </w:rPr>
-          <w:t>17</w:t>
+          <w:t>18</w:t>
         </w:r>
         <w:r>
           <w:rPr>
@@ -1992,7 +1994,7 @@
           <w:rPr>
             <w:webHidden/>
           </w:rPr>
-          <w:t>17</w:t>
+          <w:t>18</w:t>
         </w:r>
         <w:r>
           <w:rPr>
@@ -2159,7 +2161,7 @@
           <w:rPr>
             <w:webHidden/>
           </w:rPr>
-          <w:t>20</w:t>
+          <w:t>21</w:t>
         </w:r>
         <w:r>
           <w:rPr>
@@ -2269,8 +2271,8 @@
         </w:rPr>
         <w:fldChar w:fldCharType="end"/>
       </w:r>
-      <w:bookmarkStart w:id="18" w:name="_Toc95208626"/>
-      <w:bookmarkStart w:id="19" w:name="_Toc105928000"/>
+      <w:bookmarkStart w:id="19" w:name="_Toc95208626"/>
+      <w:bookmarkStart w:id="20" w:name="_Toc105928000"/>
       <w:r>
         <w:rPr>
           <w:rFonts w:ascii="Angsana New" w:hAnsi="Angsana New"/>
@@ -2290,15 +2292,15 @@
           <w:sz w:val="22"/>
         </w:rPr>
       </w:pPr>
-      <w:bookmarkStart w:id="20" w:name="_Toc429451850"/>
-      <w:bookmarkStart w:id="21" w:name="_Toc429452931"/>
-      <w:bookmarkStart w:id="22" w:name="_Toc429452961"/>
-      <w:bookmarkStart w:id="23" w:name="_Toc429457688"/>
-      <w:bookmarkStart w:id="24" w:name="_Toc429514690"/>
-      <w:bookmarkStart w:id="25" w:name="_Toc429514960"/>
-      <w:bookmarkStart w:id="26" w:name="_Toc429619134"/>
-      <w:bookmarkStart w:id="27" w:name="_Toc429619353"/>
-      <w:bookmarkStart w:id="28" w:name="_Toc429619478"/>
+      <w:bookmarkStart w:id="21" w:name="_Toc429451850"/>
+      <w:bookmarkStart w:id="22" w:name="_Toc429452931"/>
+      <w:bookmarkStart w:id="23" w:name="_Toc429452961"/>
+      <w:bookmarkStart w:id="24" w:name="_Toc429457688"/>
+      <w:bookmarkStart w:id="25" w:name="_Toc429514690"/>
+      <w:bookmarkStart w:id="26" w:name="_Toc429514960"/>
+      <w:bookmarkStart w:id="27" w:name="_Toc429619134"/>
+      <w:bookmarkStart w:id="28" w:name="_Toc429619353"/>
+      <w:bookmarkStart w:id="29" w:name="_Toc429619478"/>
       <w:r>
         <w:rPr>
           <w:rFonts w:ascii="TH Sarabun New" w:hAnsi="TH Sarabun New" w:cs="TH Sarabun New" w:hint="cs"/>
@@ -2309,7 +2311,6 @@
         <w:lastRenderedPageBreak/>
         <w:t>สารบัญรูปภาพ</w:t>
       </w:r>
-      <w:bookmarkEnd w:id="20"/>
       <w:bookmarkEnd w:id="21"/>
       <w:bookmarkEnd w:id="22"/>
       <w:bookmarkEnd w:id="23"/>
@@ -2318,6 +2319,7 @@
       <w:bookmarkEnd w:id="26"/>
       <w:bookmarkEnd w:id="27"/>
       <w:bookmarkEnd w:id="28"/>
+      <w:bookmarkEnd w:id="29"/>
       <w:r>
         <w:rPr>
           <w:rFonts w:ascii="TH Sarabun New" w:hAnsi="TH Sarabun New" w:cs="TH Sarabun New"/>
@@ -2840,7 +2842,7 @@
             <w:bCs w:val="0"/>
             <w:webHidden/>
           </w:rPr>
-          <w:t>19</w:t>
+          <w:t>20</w:t>
         </w:r>
         <w:r>
           <w:rPr>
@@ -2906,25 +2908,7 @@
             <w:bCs w:val="0"/>
             <w:cs/>
           </w:rPr>
-          <w:t>องทีมพั</w:t>
-        </w:r>
-        <w:r>
-          <w:rPr>
-            <w:rStyle w:val="a3"/>
-            <w:b w:val="0"/>
-            <w:bCs w:val="0"/>
-            <w:cs/>
-          </w:rPr>
-          <w:t>ฒ</w:t>
-        </w:r>
-        <w:r>
-          <w:rPr>
-            <w:rStyle w:val="a3"/>
-            <w:b w:val="0"/>
-            <w:bCs w:val="0"/>
-            <w:cs/>
-          </w:rPr>
-          <w:t>นาระบบ</w:t>
+          <w:t>องทีมพัฒนาระบบ</w:t>
         </w:r>
         <w:r>
           <w:rPr>
@@ -2999,8 +2983,8 @@
         <w:fldChar w:fldCharType="end"/>
       </w:r>
     </w:p>
-    <w:bookmarkEnd w:id="18"/>
     <w:bookmarkEnd w:id="19"/>
+    <w:bookmarkEnd w:id="20"/>
     <w:p>
       <w:pPr>
         <w:jc w:val="thaiDistribute"/>
@@ -3472,10 +3456,10 @@
           <w:noProof/>
         </w:rPr>
       </w:pPr>
-      <w:bookmarkStart w:id="29" w:name="_Toc429514961"/>
-      <w:bookmarkStart w:id="30" w:name="_Toc429619135"/>
-      <w:bookmarkStart w:id="31" w:name="_Toc429619354"/>
-      <w:bookmarkStart w:id="32" w:name="_Toc429619479"/>
+      <w:bookmarkStart w:id="30" w:name="_Toc429514961"/>
+      <w:bookmarkStart w:id="31" w:name="_Toc429619135"/>
+      <w:bookmarkStart w:id="32" w:name="_Toc429619354"/>
+      <w:bookmarkStart w:id="33" w:name="_Toc429619479"/>
       <w:r>
         <w:rPr>
           <w:rFonts w:ascii="TH Sarabun New" w:hAnsi="TH Sarabun New" w:cs="TH Sarabun New" w:hint="cs"/>
@@ -3486,10 +3470,10 @@
         <w:lastRenderedPageBreak/>
         <w:t>สารบัญตาราง</w:t>
       </w:r>
-      <w:bookmarkEnd w:id="29"/>
       <w:bookmarkEnd w:id="30"/>
       <w:bookmarkEnd w:id="31"/>
       <w:bookmarkEnd w:id="32"/>
+      <w:bookmarkEnd w:id="33"/>
       <w:r>
         <w:rPr>
           <w:rFonts w:ascii="TH Sarabun New" w:hAnsi="TH Sarabun New" w:cs="TH Sarabun New"/>
@@ -5684,7 +5668,7 @@
             <w:pPr>
               <w:jc w:val="thaiDistribute"/>
               <w:rPr>
-                <w:rFonts w:ascii="TH Sarabun New" w:hAnsi="TH Sarabun New" w:cs="TH Sarabun New" w:hint="cs"/>
+                <w:rFonts w:ascii="TH Sarabun New" w:hAnsi="TH Sarabun New" w:cs="TH Sarabun New"/>
                 <w:sz w:val="28"/>
                 <w:cs/>
               </w:rPr>
@@ -5723,8 +5707,6 @@
               </w:rPr>
               <w:t>5</w:t>
             </w:r>
-            <w:bookmarkStart w:id="33" w:name="_GoBack"/>
-            <w:bookmarkEnd w:id="33"/>
           </w:p>
         </w:tc>
       </w:tr>
@@ -17171,11 +17153,16 @@
             <w:r>
               <w:rPr>
                 <w:rFonts w:ascii="TH Sarabun New" w:hAnsi="TH Sarabun New" w:cs="TH Sarabun New"/>
-                <w:color w:val="FF0000"/>
-                <w:sz w:val="28"/>
-                <w:highlight w:val="yellow"/>
-              </w:rPr>
-              <w:t>73.45132%</w:t>
+                <w:sz w:val="28"/>
+              </w:rPr>
+              <w:t>162.92</w:t>
+            </w:r>
+            <w:r>
+              <w:rPr>
+                <w:rFonts w:ascii="TH Sarabun New" w:hAnsi="TH Sarabun New" w:cs="TH Sarabun New"/>
+                <w:sz w:val="28"/>
+              </w:rPr>
+              <w:t>%</w:t>
             </w:r>
           </w:p>
         </w:tc>
@@ -17399,7 +17386,6 @@
         <w:ind w:firstLine="720"/>
         <w:jc w:val="thaiDistribute"/>
         <w:rPr>
-          <w:rFonts w:hint="cs"/>
           <w:cs/>
         </w:rPr>
       </w:pPr>
@@ -17429,18 +17415,14 @@
       <w:r>
         <w:rPr>
           <w:rFonts w:ascii="TH Sarabun New" w:hAnsi="TH Sarabun New" w:cs="TH Sarabun New"/>
-          <w:color w:val="FF0000"/>
-          <w:sz w:val="28"/>
-          <w:highlight w:val="yellow"/>
+          <w:sz w:val="28"/>
         </w:rPr>
         <w:t xml:space="preserve">(ROI) </w:t>
       </w:r>
       <w:r>
         <w:rPr>
           <w:rFonts w:ascii="TH Sarabun New" w:hAnsi="TH Sarabun New" w:cs="TH Sarabun New"/>
-          <w:color w:val="FF0000"/>
-          <w:sz w:val="28"/>
-          <w:highlight w:val="yellow"/>
+          <w:sz w:val="28"/>
           <w:cs/>
         </w:rPr>
         <w:t xml:space="preserve">มีค่า </w:t>
@@ -17448,19 +17430,16 @@
       <w:r>
         <w:rPr>
           <w:rFonts w:ascii="TH Sarabun New" w:hAnsi="TH Sarabun New" w:cs="TH Sarabun New"/>
-          <w:color w:val="FF0000"/>
-          <w:sz w:val="28"/>
-          <w:highlight w:val="yellow"/>
-        </w:rPr>
-        <w:t>73.45132%</w:t>
-      </w:r>
-      <w:r>
-        <w:rPr>
-          <w:rFonts w:ascii="TH Sarabun New" w:hAnsi="TH Sarabun New" w:cs="TH Sarabun New"/>
-          <w:color w:val="FF0000"/>
-          <w:sz w:val="28"/>
-        </w:rPr>
-        <w:t xml:space="preserve"> </w:t>
+          <w:sz w:val="28"/>
+        </w:rPr>
+        <w:t>162.92</w:t>
+      </w:r>
+      <w:r>
+        <w:rPr>
+          <w:rFonts w:ascii="TH Sarabun New" w:hAnsi="TH Sarabun New" w:cs="TH Sarabun New"/>
+          <w:sz w:val="28"/>
+        </w:rPr>
+        <w:t xml:space="preserve">% </w:t>
       </w:r>
       <w:r>
         <w:rPr>
@@ -17495,7 +17474,7 @@
     <w:p>
       <w:pPr>
         <w:rPr>
-          <w:rFonts w:ascii="TH Sarabun New" w:hAnsi="TH Sarabun New" w:cs="TH Sarabun New"/>
+          <w:rFonts w:ascii="TH Sarabun New" w:hAnsi="TH Sarabun New" w:cs="TH Sarabun New" w:hint="cs"/>
           <w:sz w:val="28"/>
           <w:u w:val="single"/>
           <w:cs/>
@@ -20374,7 +20353,7 @@
     <w:p>
       <w:pPr>
         <w:rPr>
-          <w:rFonts w:ascii="TH Sarabun New" w:hAnsi="TH Sarabun New" w:cs="TH Sarabun New" w:hint="cs"/>
+          <w:rFonts w:ascii="TH Sarabun New" w:hAnsi="TH Sarabun New" w:cs="TH Sarabun New"/>
           <w:sz w:val="28"/>
           <w:u w:val="single"/>
           <w:cs/>
@@ -23063,7 +23042,23 @@
                 <w:color w:val="000000"/>
                 <w:sz w:val="28"/>
               </w:rPr>
-              <w:t xml:space="preserve">1389 </w:t>
+              <w:t>1</w:t>
+            </w:r>
+            <w:r>
+              <w:rPr>
+                <w:rFonts w:ascii="TH Sarabun New" w:hAnsi="TH Sarabun New" w:cs="TH Sarabun New"/>
+                <w:color w:val="000000"/>
+                <w:sz w:val="28"/>
+              </w:rPr>
+              <w:t>,</w:t>
+            </w:r>
+            <w:r>
+              <w:rPr>
+                <w:rFonts w:ascii="TH Sarabun New" w:hAnsi="TH Sarabun New" w:cs="TH Sarabun New"/>
+                <w:color w:val="000000"/>
+                <w:sz w:val="28"/>
+              </w:rPr>
+              <w:t xml:space="preserve">389 </w:t>
             </w:r>
             <w:r>
               <w:rPr>
@@ -23222,7 +23217,7 @@
           <w:p>
             <w:pPr>
               <w:rPr>
-                <w:rFonts w:ascii="TH Sarabun New" w:hAnsi="TH Sarabun New" w:cs="TH Sarabun New" w:hint="cs"/>
+                <w:rFonts w:ascii="TH Sarabun New" w:hAnsi="TH Sarabun New" w:cs="TH Sarabun New"/>
                 <w:b/>
                 <w:bCs/>
                 <w:color w:val="000000"/>
@@ -24566,7 +24561,7 @@
     <w:p>
       <w:pPr>
         <w:rPr>
-          <w:rFonts w:ascii="TH Sarabun New" w:hAnsi="TH Sarabun New" w:cs="TH Sarabun New" w:hint="cs"/>
+          <w:rFonts w:ascii="TH Sarabun New" w:hAnsi="TH Sarabun New" w:cs="TH Sarabun New"/>
           <w:b/>
           <w:bCs/>
           <w:sz w:val="28"/>
@@ -24785,7 +24780,7 @@
         </w:numPr>
         <w:ind w:left="1440" w:firstLine="261"/>
         <w:rPr>
-          <w:rFonts w:ascii="TH Sarabun New" w:hAnsi="TH Sarabun New" w:cs="TH Sarabun New" w:hint="cs"/>
+          <w:rFonts w:ascii="TH Sarabun New" w:hAnsi="TH Sarabun New" w:cs="TH Sarabun New"/>
           <w:cs/>
         </w:rPr>
       </w:pPr>
@@ -26199,6 +26194,7 @@
         <w:rPr>
           <w:rFonts w:ascii="TH Sarabun New" w:hAnsi="TH Sarabun New" w:cs="TH Sarabun New"/>
           <w:sz w:val="28"/>
+          <w:cs/>
           <w:lang w:val="th-TH"/>
         </w:rPr>
       </w:pPr>
@@ -26374,7 +26370,7 @@
           <w:numId w:val="26"/>
         </w:numPr>
         <w:rPr>
-          <w:rFonts w:ascii="TH Sarabun New" w:hAnsi="TH Sarabun New" w:cs="TH Sarabun New" w:hint="cs"/>
+          <w:rFonts w:ascii="TH Sarabun New" w:hAnsi="TH Sarabun New" w:cs="TH Sarabun New"/>
           <w:sz w:val="28"/>
         </w:rPr>
       </w:pPr>
@@ -26394,17 +26390,21 @@
     <w:p>
       <w:pPr>
         <w:rPr>
-          <w:rFonts w:ascii="TH Sarabun New" w:hAnsi="TH Sarabun New" w:cs="TH Sarabun New" w:hint="cs"/>
+          <w:rFonts w:ascii="TH Sarabun New" w:hAnsi="TH Sarabun New" w:cs="TH Sarabun New"/>
+          <w:szCs w:val="16"/>
           <w:u w:val="single"/>
-          <w:lang w:val="th-TH"/>
-        </w:rPr>
-      </w:pPr>
-    </w:p>
-    <w:p>
-      <w:pPr>
-        <w:rPr>
-          <w:rFonts w:ascii="TH Sarabun New" w:hAnsi="TH Sarabun New" w:cs="TH Sarabun New" w:hint="cs"/>
+          <w:cs/>
+          <w:lang w:val="th-TH"/>
+        </w:rPr>
+      </w:pPr>
+    </w:p>
+    <w:p>
+      <w:pPr>
+        <w:rPr>
+          <w:rFonts w:ascii="TH Sarabun New" w:hAnsi="TH Sarabun New" w:cs="TH Sarabun New"/>
+          <w:szCs w:val="16"/>
           <w:u w:val="single"/>
+          <w:cs/>
           <w:lang w:val="th-TH"/>
         </w:rPr>
       </w:pPr>
@@ -26413,8 +26413,10 @@
       <w:pPr>
         <w:jc w:val="center"/>
         <w:rPr>
-          <w:rFonts w:ascii="TH Sarabun New" w:hAnsi="TH Sarabun New" w:cs="TH Sarabun New" w:hint="cs"/>
+          <w:rFonts w:ascii="TH Sarabun New" w:hAnsi="TH Sarabun New" w:cs="TH Sarabun New"/>
+          <w:szCs w:val="16"/>
           <w:u w:val="single"/>
+          <w:cs/>
           <w:lang w:val="th-TH"/>
         </w:rPr>
       </w:pPr>
@@ -26477,7 +26479,7 @@
     <w:p>
       <w:pPr>
         <w:rPr>
-          <w:rFonts w:ascii="TH Sarabun New" w:hAnsi="TH Sarabun New" w:cs="TH Sarabun New" w:hint="cs"/>
+          <w:rFonts w:ascii="TH Sarabun New" w:hAnsi="TH Sarabun New" w:cs="TH Sarabun New"/>
           <w:b/>
           <w:bCs/>
           <w:sz w:val="28"/>
@@ -26491,8 +26493,10 @@
       <w:pPr>
         <w:jc w:val="center"/>
         <w:rPr>
-          <w:rFonts w:ascii="TH Sarabun New" w:hAnsi="TH Sarabun New" w:cs="TH Sarabun New" w:hint="cs"/>
+          <w:rFonts w:ascii="TH Sarabun New" w:hAnsi="TH Sarabun New" w:cs="TH Sarabun New"/>
+          <w:szCs w:val="16"/>
           <w:u w:val="single"/>
+          <w:cs/>
           <w:lang w:val="th-TH"/>
         </w:rPr>
       </w:pPr>
@@ -26526,7 +26530,7 @@
     <w:p>
       <w:pPr>
         <w:rPr>
-          <w:rFonts w:ascii="TH Sarabun New" w:hAnsi="TH Sarabun New" w:cs="TH Sarabun New" w:hint="cs"/>
+          <w:rFonts w:ascii="TH Sarabun New" w:hAnsi="TH Sarabun New" w:cs="TH Sarabun New"/>
           <w:sz w:val="28"/>
           <w:cs/>
         </w:rPr>
@@ -27109,7 +27113,7 @@
       <w:pPr>
         <w:ind w:left="1440" w:firstLine="403"/>
         <w:rPr>
-          <w:rFonts w:ascii="TH SarabunPSK" w:hAnsi="TH SarabunPSK" w:cs="TH SarabunPSK" w:hint="cs"/>
+          <w:rFonts w:ascii="TH SarabunPSK" w:hAnsi="TH SarabunPSK" w:cs="TH SarabunPSK"/>
           <w:sz w:val="28"/>
           <w:cs/>
         </w:rPr>
@@ -27334,7 +27338,7 @@
         <w:ind w:left="360" w:firstLine="360"/>
         <w:jc w:val="thaiDistribute"/>
         <w:rPr>
-          <w:rFonts w:ascii="TH Sarabun New" w:hAnsi="TH Sarabun New" w:cs="TH Sarabun New" w:hint="cs"/>
+          <w:rFonts w:ascii="TH Sarabun New" w:hAnsi="TH Sarabun New" w:cs="TH Sarabun New"/>
           <w:sz w:val="28"/>
           <w:cs/>
         </w:rPr>
@@ -27555,28 +27559,20 @@
           <w:noProof/>
         </w:rPr>
         <w:drawing>
-          <wp:inline distT="0" distB="0" distL="0" distR="0" wp14:anchorId="48C53592" wp14:editId="50A4FA87">
-            <wp:extent cx="2725375" cy="4219575"/>
+          <wp:inline distT="0" distB="0" distL="0" distR="0" wp14:anchorId="6A997B43" wp14:editId="1D1AAE88">
+            <wp:extent cx="5067300" cy="3512185"/>
             <wp:effectExtent l="0" t="0" r="0" b="0"/>
-            <wp:docPr id="5" name="Picture 5"/>
-            <wp:cNvGraphicFramePr>
-              <a:graphicFrameLocks xmlns:a="http://schemas.openxmlformats.org/drawingml/2006/main" noChangeAspect="1"/>
-            </wp:cNvGraphicFramePr>
+            <wp:docPr id="6" name="Picture 5" descr="Flow_FitnessManagement_v0.5.jpg"/>
+            <wp:cNvGraphicFramePr/>
             <a:graphic xmlns:a="http://schemas.openxmlformats.org/drawingml/2006/main">
               <a:graphicData uri="http://schemas.openxmlformats.org/drawingml/2006/picture">
                 <pic:pic xmlns:pic="http://schemas.openxmlformats.org/drawingml/2006/picture">
                   <pic:nvPicPr>
-                    <pic:cNvPr id="5" name="Flow_FitnessManagement_v0.5.jpg"/>
+                    <pic:cNvPr id="6" name="Picture 5" descr="Flow_FitnessManagement_v0.5.jpg"/>
                     <pic:cNvPicPr/>
                   </pic:nvPicPr>
                   <pic:blipFill>
-                    <a:blip r:embed="rId16">
-                      <a:extLst>
-                        <a:ext uri="{28A0092B-C50C-407E-A947-70E740481C1C}">
-                          <a14:useLocalDpi xmlns:a14="http://schemas.microsoft.com/office/drawing/2010/main" val="0"/>
-                        </a:ext>
-                      </a:extLst>
-                    </a:blip>
+                    <a:blip r:embed="rId16"/>
                     <a:stretch>
                       <a:fillRect/>
                     </a:stretch>
@@ -27584,7 +27580,7 @@
                   <pic:spPr>
                     <a:xfrm>
                       <a:off x="0" y="0"/>
-                      <a:ext cx="2730925" cy="4228168"/>
+                      <a:ext cx="5067300" cy="3512185"/>
                     </a:xfrm>
                     <a:prstGeom prst="rect">
                       <a:avLst/>
@@ -27678,49 +27674,22 @@
     <w:p/>
     <w:p/>
     <w:p/>
-    <w:p/>
-    <w:p/>
-    <w:p>
-      <w:pPr>
-        <w:pStyle w:val="afb"/>
-        <w:numPr>
-          <w:ilvl w:val="0"/>
-          <w:numId w:val="6"/>
-        </w:numPr>
-        <w:jc w:val="thaiDistribute"/>
-        <w:rPr>
-          <w:rFonts w:ascii="TH Sarabun New" w:hAnsi="TH Sarabun New" w:cs="TH Sarabun New"/>
-          <w:vanish/>
-          <w:sz w:val="28"/>
-        </w:rPr>
-      </w:pPr>
-    </w:p>
-    <w:p>
-      <w:pPr>
-        <w:pStyle w:val="afb"/>
-        <w:numPr>
-          <w:ilvl w:val="1"/>
-          <w:numId w:val="6"/>
-        </w:numPr>
-        <w:jc w:val="thaiDistribute"/>
-        <w:rPr>
-          <w:rFonts w:ascii="TH Sarabun New" w:hAnsi="TH Sarabun New" w:cs="TH Sarabun New"/>
-          <w:vanish/>
-          <w:sz w:val="28"/>
-        </w:rPr>
-      </w:pPr>
+    <w:p>
+      <w:r>
+        <w:br w:type="page"/>
+      </w:r>
     </w:p>
     <w:tbl>
       <w:tblPr>
         <w:tblStyle w:val="af0"/>
         <w:tblW w:w="0" w:type="auto"/>
-        <w:tblInd w:w="265" w:type="dxa"/>
+        <w:tblInd w:w="108" w:type="dxa"/>
         <w:tblLook w:val="04A0" w:firstRow="1" w:lastRow="0" w:firstColumn="1" w:lastColumn="0" w:noHBand="0" w:noVBand="1"/>
       </w:tblPr>
       <w:tblGrid>
-        <w:gridCol w:w="1350"/>
-        <w:gridCol w:w="2340"/>
-        <w:gridCol w:w="5061"/>
+        <w:gridCol w:w="1507"/>
+        <w:gridCol w:w="3313"/>
+        <w:gridCol w:w="4252"/>
       </w:tblGrid>
       <w:tr>
         <w:trPr>
@@ -27728,9 +27697,16 @@
         </w:trPr>
         <w:tc>
           <w:tcPr>
-            <w:tcW w:w="1350" w:type="dxa"/>
+            <w:tcW w:w="1507" w:type="dxa"/>
+            <w:tcBorders>
+              <w:top w:val="single" w:sz="4" w:space="0" w:color="auto"/>
+              <w:left w:val="single" w:sz="4" w:space="0" w:color="auto"/>
+              <w:bottom w:val="single" w:sz="4" w:space="0" w:color="auto"/>
+              <w:right w:val="single" w:sz="4" w:space="0" w:color="auto"/>
+            </w:tcBorders>
             <w:shd w:val="clear" w:color="auto" w:fill="B8CCE4" w:themeFill="accent1" w:themeFillTint="66"/>
             <w:vAlign w:val="center"/>
+            <w:hideMark/>
           </w:tcPr>
           <w:p>
             <w:pPr>
@@ -27740,12 +27716,11 @@
                 <w:b/>
                 <w:bCs/>
                 <w:sz w:val="28"/>
-                <w:cs/>
               </w:rPr>
             </w:pPr>
             <w:r>
               <w:rPr>
-                <w:rFonts w:ascii="TH Sarabun New" w:hAnsi="TH Sarabun New" w:cs="TH Sarabun New" w:hint="cs"/>
+                <w:rFonts w:ascii="TH Sarabun New" w:hAnsi="TH Sarabun New" w:cs="TH Sarabun New"/>
                 <w:b/>
                 <w:bCs/>
                 <w:sz w:val="28"/>
@@ -27758,9 +27733,16 @@
         </w:tc>
         <w:tc>
           <w:tcPr>
-            <w:tcW w:w="2340" w:type="dxa"/>
+            <w:tcW w:w="3313" w:type="dxa"/>
+            <w:tcBorders>
+              <w:top w:val="single" w:sz="4" w:space="0" w:color="auto"/>
+              <w:left w:val="single" w:sz="4" w:space="0" w:color="auto"/>
+              <w:bottom w:val="single" w:sz="4" w:space="0" w:color="auto"/>
+              <w:right w:val="single" w:sz="4" w:space="0" w:color="auto"/>
+            </w:tcBorders>
             <w:shd w:val="clear" w:color="auto" w:fill="B8CCE4" w:themeFill="accent1" w:themeFillTint="66"/>
             <w:vAlign w:val="center"/>
+            <w:hideMark/>
           </w:tcPr>
           <w:p>
             <w:pPr>
@@ -27770,12 +27752,11 @@
                 <w:b/>
                 <w:bCs/>
                 <w:sz w:val="28"/>
-                <w:cs/>
               </w:rPr>
             </w:pPr>
             <w:r>
               <w:rPr>
-                <w:rFonts w:ascii="TH Sarabun New" w:hAnsi="TH Sarabun New" w:cs="TH Sarabun New" w:hint="cs"/>
+                <w:rFonts w:ascii="TH Sarabun New" w:hAnsi="TH Sarabun New" w:cs="TH Sarabun New"/>
                 <w:b/>
                 <w:bCs/>
                 <w:sz w:val="28"/>
@@ -27787,9 +27768,16 @@
         </w:tc>
         <w:tc>
           <w:tcPr>
-            <w:tcW w:w="5061" w:type="dxa"/>
+            <w:tcW w:w="4252" w:type="dxa"/>
+            <w:tcBorders>
+              <w:top w:val="single" w:sz="4" w:space="0" w:color="auto"/>
+              <w:left w:val="single" w:sz="4" w:space="0" w:color="auto"/>
+              <w:bottom w:val="single" w:sz="4" w:space="0" w:color="auto"/>
+              <w:right w:val="single" w:sz="4" w:space="0" w:color="auto"/>
+            </w:tcBorders>
             <w:shd w:val="clear" w:color="auto" w:fill="B8CCE4" w:themeFill="accent1" w:themeFillTint="66"/>
             <w:vAlign w:val="center"/>
+            <w:hideMark/>
           </w:tcPr>
           <w:p>
             <w:pPr>
@@ -27803,7 +27791,7 @@
             </w:pPr>
             <w:r>
               <w:rPr>
-                <w:rFonts w:ascii="TH Sarabun New" w:hAnsi="TH Sarabun New" w:cs="TH Sarabun New" w:hint="cs"/>
+                <w:rFonts w:ascii="TH Sarabun New" w:hAnsi="TH Sarabun New" w:cs="TH Sarabun New"/>
                 <w:b/>
                 <w:bCs/>
                 <w:sz w:val="28"/>
@@ -27817,7 +27805,14 @@
       <w:tr>
         <w:tc>
           <w:tcPr>
-            <w:tcW w:w="1350" w:type="dxa"/>
+            <w:tcW w:w="1507" w:type="dxa"/>
+            <w:tcBorders>
+              <w:top w:val="single" w:sz="4" w:space="0" w:color="auto"/>
+              <w:left w:val="single" w:sz="4" w:space="0" w:color="auto"/>
+              <w:bottom w:val="single" w:sz="4" w:space="0" w:color="auto"/>
+              <w:right w:val="single" w:sz="4" w:space="0" w:color="auto"/>
+            </w:tcBorders>
+            <w:hideMark/>
           </w:tcPr>
           <w:p>
             <w:pPr>
@@ -27825,7 +27820,6 @@
               <w:rPr>
                 <w:rFonts w:ascii="TH Sarabun New" w:hAnsi="TH Sarabun New" w:cs="TH Sarabun New"/>
                 <w:sz w:val="28"/>
-                <w:cs/>
               </w:rPr>
             </w:pPr>
             <w:r>
@@ -27839,7 +27833,14 @@
         </w:tc>
         <w:tc>
           <w:tcPr>
-            <w:tcW w:w="2340" w:type="dxa"/>
+            <w:tcW w:w="3313" w:type="dxa"/>
+            <w:tcBorders>
+              <w:top w:val="single" w:sz="4" w:space="0" w:color="auto"/>
+              <w:left w:val="single" w:sz="4" w:space="0" w:color="auto"/>
+              <w:bottom w:val="single" w:sz="4" w:space="0" w:color="auto"/>
+              <w:right w:val="single" w:sz="4" w:space="0" w:color="auto"/>
+            </w:tcBorders>
+            <w:hideMark/>
           </w:tcPr>
           <w:p>
             <w:pPr>
@@ -27885,14 +27886,21 @@
         </w:tc>
         <w:tc>
           <w:tcPr>
-            <w:tcW w:w="5061" w:type="dxa"/>
+            <w:tcW w:w="4252" w:type="dxa"/>
+            <w:tcBorders>
+              <w:top w:val="single" w:sz="4" w:space="0" w:color="auto"/>
+              <w:left w:val="single" w:sz="4" w:space="0" w:color="auto"/>
+              <w:bottom w:val="single" w:sz="4" w:space="0" w:color="auto"/>
+              <w:right w:val="single" w:sz="4" w:space="0" w:color="auto"/>
+            </w:tcBorders>
+            <w:hideMark/>
           </w:tcPr>
           <w:p>
             <w:pPr>
               <w:pStyle w:val="afb"/>
               <w:numPr>
                 <w:ilvl w:val="0"/>
-                <w:numId w:val="16"/>
+                <w:numId w:val="44"/>
               </w:numPr>
               <w:jc w:val="thaiDistribute"/>
               <w:rPr>
@@ -27914,7 +27922,7 @@
               <w:pStyle w:val="afb"/>
               <w:numPr>
                 <w:ilvl w:val="0"/>
-                <w:numId w:val="16"/>
+                <w:numId w:val="44"/>
               </w:numPr>
               <w:jc w:val="thaiDistribute"/>
               <w:rPr>
@@ -27936,7 +27944,7 @@
               <w:pStyle w:val="afb"/>
               <w:numPr>
                 <w:ilvl w:val="0"/>
-                <w:numId w:val="16"/>
+                <w:numId w:val="44"/>
               </w:numPr>
               <w:spacing w:after="240"/>
               <w:jc w:val="thaiDistribute"/>
@@ -27959,7 +27967,14 @@
       <w:tr>
         <w:tc>
           <w:tcPr>
-            <w:tcW w:w="1350" w:type="dxa"/>
+            <w:tcW w:w="1507" w:type="dxa"/>
+            <w:tcBorders>
+              <w:top w:val="single" w:sz="4" w:space="0" w:color="auto"/>
+              <w:left w:val="single" w:sz="4" w:space="0" w:color="auto"/>
+              <w:bottom w:val="single" w:sz="4" w:space="0" w:color="auto"/>
+              <w:right w:val="single" w:sz="4" w:space="0" w:color="auto"/>
+            </w:tcBorders>
+            <w:hideMark/>
           </w:tcPr>
           <w:p>
             <w:pPr>
@@ -27980,7 +27995,14 @@
         </w:tc>
         <w:tc>
           <w:tcPr>
-            <w:tcW w:w="2340" w:type="dxa"/>
+            <w:tcW w:w="3313" w:type="dxa"/>
+            <w:tcBorders>
+              <w:top w:val="single" w:sz="4" w:space="0" w:color="auto"/>
+              <w:left w:val="single" w:sz="4" w:space="0" w:color="auto"/>
+              <w:bottom w:val="single" w:sz="4" w:space="0" w:color="auto"/>
+              <w:right w:val="single" w:sz="4" w:space="0" w:color="auto"/>
+            </w:tcBorders>
+            <w:hideMark/>
           </w:tcPr>
           <w:p>
             <w:pPr>
@@ -27992,7 +28014,7 @@
             </w:pPr>
             <w:r>
               <w:rPr>
-                <w:rFonts w:ascii="TH Sarabun New" w:hAnsi="TH Sarabun New" w:cs="TH Sarabun New" w:hint="cs"/>
+                <w:rFonts w:ascii="TH Sarabun New" w:hAnsi="TH Sarabun New" w:cs="TH Sarabun New"/>
                 <w:sz w:val="28"/>
                 <w:cs/>
               </w:rPr>
@@ -28012,34 +28034,27 @@
                 <w:rFonts w:ascii="TH Sarabun New" w:hAnsi="TH Sarabun New" w:cs="TH Sarabun New"/>
                 <w:sz w:val="28"/>
               </w:rPr>
-              <w:t>(</w:t>
-            </w:r>
-            <w:r>
-              <w:rPr>
-                <w:rFonts w:ascii="TH Sarabun New" w:hAnsi="TH Sarabun New" w:cs="TH Sarabun New"/>
-                <w:sz w:val="28"/>
-              </w:rPr>
-              <w:t>System Analyst</w:t>
-            </w:r>
-            <w:r>
-              <w:rPr>
-                <w:rFonts w:ascii="TH Sarabun New" w:hAnsi="TH Sarabun New" w:cs="TH Sarabun New"/>
-                <w:sz w:val="28"/>
-              </w:rPr>
-              <w:t>)</w:t>
+              <w:t>(Senior System Analyst)</w:t>
             </w:r>
           </w:p>
         </w:tc>
         <w:tc>
           <w:tcPr>
-            <w:tcW w:w="5061" w:type="dxa"/>
+            <w:tcW w:w="4252" w:type="dxa"/>
+            <w:tcBorders>
+              <w:top w:val="single" w:sz="4" w:space="0" w:color="auto"/>
+              <w:left w:val="single" w:sz="4" w:space="0" w:color="auto"/>
+              <w:bottom w:val="single" w:sz="4" w:space="0" w:color="auto"/>
+              <w:right w:val="single" w:sz="4" w:space="0" w:color="auto"/>
+            </w:tcBorders>
+            <w:hideMark/>
           </w:tcPr>
           <w:p>
             <w:pPr>
               <w:pStyle w:val="afb"/>
               <w:numPr>
                 <w:ilvl w:val="0"/>
-                <w:numId w:val="17"/>
+                <w:numId w:val="45"/>
               </w:numPr>
               <w:jc w:val="thaiDistribute"/>
               <w:rPr>
@@ -28049,7 +28064,7 @@
             </w:pPr>
             <w:r>
               <w:rPr>
-                <w:rFonts w:ascii="TH Sarabun New" w:hAnsi="TH Sarabun New" w:cs="TH Sarabun New" w:hint="cs"/>
+                <w:rFonts w:ascii="TH Sarabun New" w:hAnsi="TH Sarabun New" w:cs="TH Sarabun New"/>
                 <w:sz w:val="28"/>
                 <w:cs/>
               </w:rPr>
@@ -28061,7 +28076,7 @@
               <w:pStyle w:val="afb"/>
               <w:numPr>
                 <w:ilvl w:val="0"/>
-                <w:numId w:val="17"/>
+                <w:numId w:val="45"/>
               </w:numPr>
               <w:jc w:val="thaiDistribute"/>
               <w:rPr>
@@ -28071,7 +28086,7 @@
             </w:pPr>
             <w:r>
               <w:rPr>
-                <w:rFonts w:ascii="TH Sarabun New" w:hAnsi="TH Sarabun New" w:cs="TH Sarabun New" w:hint="cs"/>
+                <w:rFonts w:ascii="TH Sarabun New" w:hAnsi="TH Sarabun New" w:cs="TH Sarabun New"/>
                 <w:sz w:val="28"/>
                 <w:cs/>
               </w:rPr>
@@ -28083,19 +28098,18 @@
               <w:pStyle w:val="afb"/>
               <w:numPr>
                 <w:ilvl w:val="0"/>
-                <w:numId w:val="17"/>
+                <w:numId w:val="45"/>
               </w:numPr>
               <w:spacing w:after="240"/>
               <w:jc w:val="thaiDistribute"/>
               <w:rPr>
                 <w:rFonts w:ascii="TH Sarabun New" w:hAnsi="TH Sarabun New" w:cs="TH Sarabun New"/>
                 <w:sz w:val="28"/>
-                <w:cs/>
               </w:rPr>
             </w:pPr>
             <w:r>
               <w:rPr>
-                <w:rFonts w:ascii="TH Sarabun New" w:hAnsi="TH Sarabun New" w:cs="TH Sarabun New" w:hint="cs"/>
+                <w:rFonts w:ascii="TH Sarabun New" w:hAnsi="TH Sarabun New" w:cs="TH Sarabun New"/>
                 <w:sz w:val="28"/>
                 <w:cs/>
               </w:rPr>
@@ -28107,7 +28121,14 @@
       <w:tr>
         <w:tc>
           <w:tcPr>
-            <w:tcW w:w="1350" w:type="dxa"/>
+            <w:tcW w:w="1507" w:type="dxa"/>
+            <w:tcBorders>
+              <w:top w:val="single" w:sz="4" w:space="0" w:color="auto"/>
+              <w:left w:val="single" w:sz="4" w:space="0" w:color="auto"/>
+              <w:bottom w:val="single" w:sz="4" w:space="0" w:color="auto"/>
+              <w:right w:val="single" w:sz="4" w:space="0" w:color="auto"/>
+            </w:tcBorders>
+            <w:hideMark/>
           </w:tcPr>
           <w:p>
             <w:pPr>
@@ -28128,7 +28149,14 @@
         </w:tc>
         <w:tc>
           <w:tcPr>
-            <w:tcW w:w="2340" w:type="dxa"/>
+            <w:tcW w:w="3313" w:type="dxa"/>
+            <w:tcBorders>
+              <w:top w:val="single" w:sz="4" w:space="0" w:color="auto"/>
+              <w:left w:val="single" w:sz="4" w:space="0" w:color="auto"/>
+              <w:bottom w:val="single" w:sz="4" w:space="0" w:color="auto"/>
+              <w:right w:val="single" w:sz="4" w:space="0" w:color="auto"/>
+            </w:tcBorders>
+            <w:hideMark/>
           </w:tcPr>
           <w:p>
             <w:pPr>
@@ -28144,12 +28172,19 @@
                 <w:sz w:val="28"/>
                 <w:cs/>
               </w:rPr>
-              <w:t>นักเขียนโปรแกรม</w:t>
+              <w:t>ผู้</w:t>
+            </w:r>
+            <w:r>
+              <w:rPr>
+                <w:rFonts w:ascii="TH Sarabun New" w:hAnsi="TH Sarabun New" w:cs="TH Sarabun New"/>
+                <w:sz w:val="28"/>
+                <w:cs/>
+              </w:rPr>
+              <w:t>ดูแลระบบ</w:t>
             </w:r>
           </w:p>
           <w:p>
             <w:pPr>
-              <w:jc w:val="thaiDistribute"/>
               <w:rPr>
                 <w:rFonts w:ascii="TH Sarabun New" w:hAnsi="TH Sarabun New" w:cs="TH Sarabun New"/>
                 <w:sz w:val="28"/>
@@ -28160,35 +28195,56 @@
                 <w:rFonts w:ascii="TH Sarabun New" w:hAnsi="TH Sarabun New" w:cs="TH Sarabun New"/>
                 <w:sz w:val="28"/>
               </w:rPr>
-              <w:t>(Programmer)</w:t>
+              <w:t>(System Admin)</w:t>
             </w:r>
           </w:p>
         </w:tc>
         <w:tc>
           <w:tcPr>
-            <w:tcW w:w="5061" w:type="dxa"/>
+            <w:tcW w:w="4252" w:type="dxa"/>
+            <w:tcBorders>
+              <w:top w:val="single" w:sz="4" w:space="0" w:color="auto"/>
+              <w:left w:val="single" w:sz="4" w:space="0" w:color="auto"/>
+              <w:bottom w:val="single" w:sz="4" w:space="0" w:color="auto"/>
+              <w:right w:val="single" w:sz="4" w:space="0" w:color="auto"/>
+            </w:tcBorders>
+            <w:hideMark/>
           </w:tcPr>
           <w:p>
             <w:pPr>
               <w:pStyle w:val="afb"/>
               <w:numPr>
                 <w:ilvl w:val="0"/>
-                <w:numId w:val="17"/>
+                <w:numId w:val="45"/>
               </w:numPr>
               <w:jc w:val="thaiDistribute"/>
               <w:rPr>
                 <w:rFonts w:ascii="TH Sarabun New" w:hAnsi="TH Sarabun New" w:cs="TH Sarabun New"/>
                 <w:sz w:val="28"/>
+              </w:rPr>
+            </w:pPr>
+            <w:r>
+              <w:rPr>
+                <w:rFonts w:ascii="TH Sarabun New" w:hAnsi="TH Sarabun New" w:cs="TH Sarabun New"/>
+                <w:sz w:val="28"/>
                 <w:cs/>
               </w:rPr>
-            </w:pPr>
+              <w:t>ทำหน้าที่ในการดูแล</w:t>
+            </w:r>
+            <w:r>
+              <w:rPr>
+                <w:rFonts w:ascii="TH Sarabun New" w:hAnsi="TH Sarabun New" w:cs="TH Sarabun New"/>
+                <w:sz w:val="28"/>
+              </w:rPr>
+              <w:t>/</w:t>
+            </w:r>
             <w:r>
               <w:rPr>
                 <w:rFonts w:ascii="TH Sarabun New" w:hAnsi="TH Sarabun New" w:cs="TH Sarabun New" w:hint="cs"/>
                 <w:sz w:val="28"/>
                 <w:cs/>
               </w:rPr>
-              <w:t>พัฒนาระบบงานตามความต้องการของระบบ</w:t>
+              <w:t>ติดตั้งระบบงาน</w:t>
             </w:r>
           </w:p>
         </w:tc>
@@ -28196,7 +28252,14 @@
       <w:tr>
         <w:tc>
           <w:tcPr>
-            <w:tcW w:w="1350" w:type="dxa"/>
+            <w:tcW w:w="1507" w:type="dxa"/>
+            <w:tcBorders>
+              <w:top w:val="single" w:sz="4" w:space="0" w:color="auto"/>
+              <w:left w:val="single" w:sz="4" w:space="0" w:color="auto"/>
+              <w:bottom w:val="single" w:sz="4" w:space="0" w:color="auto"/>
+              <w:right w:val="single" w:sz="4" w:space="0" w:color="auto"/>
+            </w:tcBorders>
+            <w:hideMark/>
           </w:tcPr>
           <w:p>
             <w:pPr>
@@ -28217,7 +28280,14 @@
         </w:tc>
         <w:tc>
           <w:tcPr>
-            <w:tcW w:w="2340" w:type="dxa"/>
+            <w:tcW w:w="3313" w:type="dxa"/>
+            <w:tcBorders>
+              <w:top w:val="single" w:sz="4" w:space="0" w:color="auto"/>
+              <w:left w:val="single" w:sz="4" w:space="0" w:color="auto"/>
+              <w:bottom w:val="single" w:sz="4" w:space="0" w:color="auto"/>
+              <w:right w:val="single" w:sz="4" w:space="0" w:color="auto"/>
+            </w:tcBorders>
+            <w:hideMark/>
           </w:tcPr>
           <w:p>
             <w:pPr>
@@ -28229,16 +28299,15 @@
             </w:pPr>
             <w:r>
               <w:rPr>
-                <w:rFonts w:ascii="TH Sarabun New" w:hAnsi="TH Sarabun New" w:cs="TH Sarabun New" w:hint="cs"/>
+                <w:rFonts w:ascii="TH Sarabun New" w:hAnsi="TH Sarabun New" w:cs="TH Sarabun New"/>
                 <w:sz w:val="28"/>
                 <w:cs/>
               </w:rPr>
-              <w:t>นักทดสอบระบบ</w:t>
+              <w:t>นักเขียนโปรแกรม</w:t>
             </w:r>
           </w:p>
           <w:p>
             <w:pPr>
-              <w:jc w:val="thaiDistribute"/>
               <w:rPr>
                 <w:rFonts w:ascii="TH Sarabun New" w:hAnsi="TH Sarabun New" w:cs="TH Sarabun New"/>
                 <w:sz w:val="28"/>
@@ -28249,31 +28318,146 @@
                 <w:rFonts w:ascii="TH Sarabun New" w:hAnsi="TH Sarabun New" w:cs="TH Sarabun New"/>
                 <w:sz w:val="28"/>
               </w:rPr>
-              <w:t>(Tester)</w:t>
+              <w:t>(Senior Programmer &amp; Programmer)</w:t>
             </w:r>
           </w:p>
         </w:tc>
         <w:tc>
           <w:tcPr>
-            <w:tcW w:w="5061" w:type="dxa"/>
+            <w:tcW w:w="4252" w:type="dxa"/>
+            <w:tcBorders>
+              <w:top w:val="single" w:sz="4" w:space="0" w:color="auto"/>
+              <w:left w:val="single" w:sz="4" w:space="0" w:color="auto"/>
+              <w:bottom w:val="single" w:sz="4" w:space="0" w:color="auto"/>
+              <w:right w:val="single" w:sz="4" w:space="0" w:color="auto"/>
+            </w:tcBorders>
+            <w:hideMark/>
           </w:tcPr>
           <w:p>
             <w:pPr>
               <w:pStyle w:val="afb"/>
               <w:numPr>
                 <w:ilvl w:val="0"/>
-                <w:numId w:val="17"/>
+                <w:numId w:val="45"/>
               </w:numPr>
               <w:jc w:val="thaiDistribute"/>
               <w:rPr>
                 <w:rFonts w:ascii="TH Sarabun New" w:hAnsi="TH Sarabun New" w:cs="TH Sarabun New"/>
                 <w:sz w:val="28"/>
+              </w:rPr>
+            </w:pPr>
+            <w:r>
+              <w:rPr>
+                <w:rFonts w:ascii="TH Sarabun New" w:hAnsi="TH Sarabun New" w:cs="TH Sarabun New"/>
+                <w:sz w:val="28"/>
                 <w:cs/>
               </w:rPr>
+              <w:t>พัฒนาระบบงานตามความต้องการของระบบ</w:t>
+            </w:r>
+          </w:p>
+        </w:tc>
+      </w:tr>
+      <w:tr>
+        <w:tc>
+          <w:tcPr>
+            <w:tcW w:w="1507" w:type="dxa"/>
+            <w:tcBorders>
+              <w:top w:val="single" w:sz="4" w:space="0" w:color="auto"/>
+              <w:left w:val="single" w:sz="4" w:space="0" w:color="auto"/>
+              <w:bottom w:val="single" w:sz="4" w:space="0" w:color="auto"/>
+              <w:right w:val="single" w:sz="4" w:space="0" w:color="auto"/>
+            </w:tcBorders>
+            <w:hideMark/>
+          </w:tcPr>
+          <w:p>
+            <w:pPr>
+              <w:jc w:val="center"/>
+              <w:rPr>
+                <w:rFonts w:ascii="TH Sarabun New" w:hAnsi="TH Sarabun New" w:cs="TH Sarabun New"/>
+                <w:sz w:val="28"/>
+              </w:rPr>
             </w:pPr>
             <w:r>
               <w:rPr>
-                <w:rFonts w:ascii="TH Sarabun New" w:hAnsi="TH Sarabun New" w:cs="TH Sarabun New" w:hint="cs"/>
+                <w:rFonts w:ascii="TH Sarabun New" w:hAnsi="TH Sarabun New" w:cs="TH Sarabun New"/>
+                <w:sz w:val="28"/>
+              </w:rPr>
+              <w:t>5</w:t>
+            </w:r>
+          </w:p>
+        </w:tc>
+        <w:tc>
+          <w:tcPr>
+            <w:tcW w:w="3313" w:type="dxa"/>
+            <w:tcBorders>
+              <w:top w:val="single" w:sz="4" w:space="0" w:color="auto"/>
+              <w:left w:val="single" w:sz="4" w:space="0" w:color="auto"/>
+              <w:bottom w:val="single" w:sz="4" w:space="0" w:color="auto"/>
+              <w:right w:val="single" w:sz="4" w:space="0" w:color="auto"/>
+            </w:tcBorders>
+            <w:hideMark/>
+          </w:tcPr>
+          <w:p>
+            <w:pPr>
+              <w:jc w:val="thaiDistribute"/>
+              <w:rPr>
+                <w:rFonts w:ascii="TH Sarabun New" w:hAnsi="TH Sarabun New" w:cs="TH Sarabun New"/>
+                <w:sz w:val="28"/>
+              </w:rPr>
+            </w:pPr>
+            <w:r>
+              <w:rPr>
+                <w:rFonts w:ascii="TH Sarabun New" w:hAnsi="TH Sarabun New" w:cs="TH Sarabun New"/>
+                <w:sz w:val="28"/>
+                <w:cs/>
+              </w:rPr>
+              <w:t>นักทดสอบระบบ</w:t>
+            </w:r>
+          </w:p>
+          <w:p>
+            <w:pPr>
+              <w:jc w:val="thaiDistribute"/>
+              <w:rPr>
+                <w:rFonts w:ascii="TH Sarabun New" w:hAnsi="TH Sarabun New" w:cs="TH Sarabun New"/>
+                <w:sz w:val="28"/>
+              </w:rPr>
+            </w:pPr>
+            <w:r>
+              <w:rPr>
+                <w:rFonts w:ascii="TH Sarabun New" w:hAnsi="TH Sarabun New" w:cs="TH Sarabun New"/>
+                <w:sz w:val="28"/>
+              </w:rPr>
+              <w:t>(Senior Software Tester &amp; Software Tester )</w:t>
+            </w:r>
+          </w:p>
+        </w:tc>
+        <w:tc>
+          <w:tcPr>
+            <w:tcW w:w="4252" w:type="dxa"/>
+            <w:tcBorders>
+              <w:top w:val="single" w:sz="4" w:space="0" w:color="auto"/>
+              <w:left w:val="single" w:sz="4" w:space="0" w:color="auto"/>
+              <w:bottom w:val="single" w:sz="4" w:space="0" w:color="auto"/>
+              <w:right w:val="single" w:sz="4" w:space="0" w:color="auto"/>
+            </w:tcBorders>
+            <w:hideMark/>
+          </w:tcPr>
+          <w:p>
+            <w:pPr>
+              <w:pStyle w:val="afb"/>
+              <w:numPr>
+                <w:ilvl w:val="0"/>
+                <w:numId w:val="45"/>
+              </w:numPr>
+              <w:jc w:val="thaiDistribute"/>
+              <w:rPr>
+                <w:rFonts w:ascii="TH Sarabun New" w:hAnsi="TH Sarabun New" w:cs="TH Sarabun New"/>
+                <w:sz w:val="28"/>
+              </w:rPr>
+            </w:pPr>
+            <w:r>
+              <w:rPr>
+                <w:rFonts w:ascii="TH Sarabun New" w:hAnsi="TH Sarabun New" w:cs="TH Sarabun New"/>
                 <w:sz w:val="28"/>
                 <w:cs/>
               </w:rPr>
@@ -28283,6 +28467,37 @@
         </w:tc>
       </w:tr>
     </w:tbl>
+    <w:p/>
+    <w:p>
+      <w:pPr>
+        <w:pStyle w:val="afb"/>
+        <w:numPr>
+          <w:ilvl w:val="0"/>
+          <w:numId w:val="6"/>
+        </w:numPr>
+        <w:jc w:val="thaiDistribute"/>
+        <w:rPr>
+          <w:rFonts w:ascii="TH Sarabun New" w:hAnsi="TH Sarabun New" w:cs="TH Sarabun New"/>
+          <w:vanish/>
+          <w:sz w:val="28"/>
+        </w:rPr>
+      </w:pPr>
+    </w:p>
+    <w:p>
+      <w:pPr>
+        <w:pStyle w:val="afb"/>
+        <w:numPr>
+          <w:ilvl w:val="1"/>
+          <w:numId w:val="6"/>
+        </w:numPr>
+        <w:jc w:val="thaiDistribute"/>
+        <w:rPr>
+          <w:rFonts w:ascii="TH Sarabun New" w:hAnsi="TH Sarabun New" w:cs="TH Sarabun New"/>
+          <w:vanish/>
+          <w:sz w:val="28"/>
+        </w:rPr>
+      </w:pPr>
+    </w:p>
     <w:p>
       <w:pPr>
         <w:pStyle w:val="a5"/>
@@ -29112,7 +29327,7 @@
               <w:color w:val="000000"/>
               <w:szCs w:val="24"/>
             </w:rPr>
-            <w:t>5</w:t>
+            <w:t>2</w:t>
           </w:r>
           <w:r>
             <w:rPr>
@@ -32872,6 +33087,30 @@
   </w:num>
   <w:num w:numId="43">
     <w:abstractNumId w:val="6"/>
+  </w:num>
+  <w:num w:numId="44">
+    <w:abstractNumId w:val="28"/>
+    <w:lvlOverride w:ilvl="0"/>
+    <w:lvlOverride w:ilvl="1"/>
+    <w:lvlOverride w:ilvl="2"/>
+    <w:lvlOverride w:ilvl="3"/>
+    <w:lvlOverride w:ilvl="4"/>
+    <w:lvlOverride w:ilvl="5"/>
+    <w:lvlOverride w:ilvl="6"/>
+    <w:lvlOverride w:ilvl="7"/>
+    <w:lvlOverride w:ilvl="8"/>
+  </w:num>
+  <w:num w:numId="45">
+    <w:abstractNumId w:val="22"/>
+    <w:lvlOverride w:ilvl="0"/>
+    <w:lvlOverride w:ilvl="1"/>
+    <w:lvlOverride w:ilvl="2"/>
+    <w:lvlOverride w:ilvl="3"/>
+    <w:lvlOverride w:ilvl="4"/>
+    <w:lvlOverride w:ilvl="5"/>
+    <w:lvlOverride w:ilvl="6"/>
+    <w:lvlOverride w:ilvl="7"/>
+    <w:lvlOverride w:ilvl="8"/>
   </w:num>
   <w:numIdMacAtCleanup w:val="26"/>
 </w:numbering>
@@ -36305,7 +36544,7 @@
 </file>
 
 <file path=customXml/itemProps1.xml><?xml version="1.0" encoding="utf-8"?>
-<ds:datastoreItem xmlns:ds="http://schemas.openxmlformats.org/officeDocument/2006/customXml" ds:itemID="{7F2FDF5E-935A-46D4-805E-4CACDBAF0E95}">
+<ds:datastoreItem xmlns:ds="http://schemas.openxmlformats.org/officeDocument/2006/customXml" ds:itemID="{B6F6B362-158D-4E81-A66A-C23EE98653F7}">
   <ds:schemaRefs>
     <ds:schemaRef ds:uri="http://schemas.openxmlformats.org/officeDocument/2006/bibliography"/>
   </ds:schemaRefs>

</xml_diff>